<commit_message>
update TD info 503
</commit_message>
<xml_diff>
--- a/2020_2021/L3_S5_2020-2021/INFO0503_modélisation web serv & web avancé/info0503_TD.docx
+++ b/2020_2021/L3_S5_2020-2021/INFO0503_modélisation web serv & web avancé/info0503_TD.docx
@@ -40,7 +40,7 @@
         <w:t xml:space="preserve">Q1 </w:t>
       </w:r>
       <w:r>
-        <w:t xml:space="preserve">/ Q2 </w:t>
+        <w:t xml:space="preserve">/Q2 </w:t>
       </w:r>
       <w:r>
         <w:t>:</w:t>
@@ -317,11 +317,34 @@
     <w:p>
       <w:pPr>
         <w:pStyle w:val="Sansinterligne"/>
-      </w:pPr>
-      <w:r>
-        <w:t>Q4 : chronogramme</w:t>
-      </w:r>
-      <w:r>
+        <w:rPr>
+          <w:b/>
+          <w:bCs/>
+          <w:u w:val="single"/>
+        </w:rPr>
+      </w:pPr>
+      <w:r>
+        <w:rPr>
+          <w:b/>
+          <w:bCs/>
+          <w:u w:val="single"/>
+        </w:rPr>
+        <w:t>C</w:t>
+      </w:r>
+      <w:r>
+        <w:rPr>
+          <w:b/>
+          <w:bCs/>
+          <w:u w:val="single"/>
+        </w:rPr>
+        <w:t>hronogramme</w:t>
+      </w:r>
+      <w:r>
+        <w:rPr>
+          <w:b/>
+          <w:bCs/>
+          <w:u w:val="single"/>
+        </w:rPr>
         <w:t>s</w:t>
       </w:r>
     </w:p>
@@ -1778,6 +1801,9 @@
       <w:r>
         <w:t xml:space="preserve">Destinataire : </w:t>
       </w:r>
+      <w:r>
+        <w:t>client</w:t>
+      </w:r>
     </w:p>
     <w:p>
       <w:pPr>
@@ -1790,6 +1816,9 @@
       <w:r>
         <w:t xml:space="preserve">Expéditeur : </w:t>
       </w:r>
+      <w:r>
+        <w:t>serveur</w:t>
+      </w:r>
     </w:p>
     <w:p>
       <w:pPr>
@@ -1802,6 +1831,9 @@
       <w:r>
         <w:t xml:space="preserve">Contenu : </w:t>
       </w:r>
+      <w:r>
+        <w:t>" "</w:t>
+      </w:r>
     </w:p>
     <w:p>
       <w:pPr>
@@ -1814,6 +1846,9 @@
       <w:r>
         <w:t xml:space="preserve">Objet : </w:t>
       </w:r>
+      <w:r>
+        <w:t>" "</w:t>
+      </w:r>
     </w:p>
     <w:p>
       <w:pPr>
@@ -1838,6 +1873,9 @@
       <w:r>
         <w:t xml:space="preserve">PJ : </w:t>
       </w:r>
+      <w:r>
+        <w:t>vide</w:t>
+      </w:r>
     </w:p>
     <w:p>
       <w:pPr>
@@ -1864,6 +1902,54 @@
       </w:pPr>
       <w:r>
         <w:t xml:space="preserve">Code : </w:t>
+      </w:r>
+    </w:p>
+    <w:p>
+      <w:pPr>
+        <w:pStyle w:val="Sansinterligne"/>
+        <w:numPr>
+          <w:ilvl w:val="1"/>
+          <w:numId w:val="2"/>
+        </w:numPr>
+      </w:pPr>
+      <w:r>
+        <w:t>30 : ok</w:t>
+      </w:r>
+    </w:p>
+    <w:p>
+      <w:pPr>
+        <w:pStyle w:val="Sansinterligne"/>
+        <w:numPr>
+          <w:ilvl w:val="1"/>
+          <w:numId w:val="2"/>
+        </w:numPr>
+      </w:pPr>
+      <w:r>
+        <w:t>3</w:t>
+      </w:r>
+      <w:r>
+        <w:t xml:space="preserve">1 </w:t>
+      </w:r>
+      <w:r>
+        <w:t>: autre erreur</w:t>
+      </w:r>
+    </w:p>
+    <w:p>
+      <w:pPr>
+        <w:pStyle w:val="Sansinterligne"/>
+        <w:numPr>
+          <w:ilvl w:val="1"/>
+          <w:numId w:val="2"/>
+        </w:numPr>
+      </w:pPr>
+      <w:r>
+        <w:t>3</w:t>
+      </w:r>
+      <w:r>
+        <w:t>2</w:t>
+      </w:r>
+      <w:r>
+        <w:t xml:space="preserve"> : pas de message</w:t>
       </w:r>
     </w:p>
     <w:p>
@@ -1894,6 +1980,9 @@
       <w:r>
         <w:t xml:space="preserve">Destinataire : </w:t>
       </w:r>
+      <w:r>
+        <w:t>serveur</w:t>
+      </w:r>
     </w:p>
     <w:p>
       <w:pPr>
@@ -1906,6 +1995,9 @@
       <w:r>
         <w:t xml:space="preserve">Expéditeur : </w:t>
       </w:r>
+      <w:r>
+        <w:t>client</w:t>
+      </w:r>
     </w:p>
     <w:p>
       <w:pPr>
@@ -1918,6 +2010,9 @@
       <w:r>
         <w:t xml:space="preserve">Contenu : </w:t>
       </w:r>
+      <w:r>
+        <w:t>" "</w:t>
+      </w:r>
     </w:p>
     <w:p>
       <w:pPr>
@@ -1930,6 +2025,9 @@
       <w:r>
         <w:t xml:space="preserve">Objet : </w:t>
       </w:r>
+      <w:r>
+        <w:t>" "</w:t>
+      </w:r>
     </w:p>
     <w:p>
       <w:pPr>
@@ -1954,6 +2052,9 @@
       <w:r>
         <w:t xml:space="preserve">PJ : </w:t>
       </w:r>
+      <w:r>
+        <w:t>URL</w:t>
+      </w:r>
     </w:p>
     <w:p>
       <w:pPr>
@@ -1981,16 +2082,569 @@
       <w:r>
         <w:t xml:space="preserve">Code : </w:t>
       </w:r>
-    </w:p>
-    <w:p>
-      <w:pPr>
-        <w:pStyle w:val="Sansinterligne"/>
-      </w:pPr>
-    </w:p>
-    <w:p>
-      <w:pPr>
-        <w:pStyle w:val="Sansinterligne"/>
-      </w:pPr>
+      <w:r>
+        <w:t>?</w:t>
+      </w:r>
+    </w:p>
+    <w:p>
+      <w:pPr>
+        <w:pStyle w:val="Sansinterligne"/>
+      </w:pPr>
+    </w:p>
+    <w:p>
+      <w:r>
+        <w:br w:type="page"/>
+      </w:r>
+    </w:p>
+    <w:p>
+      <w:pPr>
+        <w:pStyle w:val="Sansinterligne"/>
+      </w:pPr>
+      <w:r>
+        <w:lastRenderedPageBreak/>
+        <w:t>Q</w:t>
+      </w:r>
+      <w:r>
+        <w:t>3</w:t>
+      </w:r>
+      <w:r>
+        <w:t xml:space="preserve"> :</w:t>
+      </w:r>
+    </w:p>
+    <w:p>
+      <w:pPr>
+        <w:pStyle w:val="Sansinterligne"/>
+      </w:pPr>
+      <w:r>
+        <w:t>UDP : ajouter les informations nécessaires (IP et port)</w:t>
+      </w:r>
+      <w:r>
+        <w:t xml:space="preserve"> pour la prochaine connexion (+ réponse)</w:t>
+      </w:r>
+    </w:p>
+    <w:p>
+      <w:pPr>
+        <w:pStyle w:val="Sansinterligne"/>
+        <w:ind w:firstLine="360"/>
+      </w:pPr>
+      <w:r>
+        <w:t xml:space="preserve">1 : </w:t>
+      </w:r>
+    </w:p>
+    <w:p>
+      <w:pPr>
+        <w:pStyle w:val="Sansinterligne"/>
+        <w:numPr>
+          <w:ilvl w:val="0"/>
+          <w:numId w:val="2"/>
+        </w:numPr>
+      </w:pPr>
+      <w:r>
+        <w:t xml:space="preserve">Destinataire : </w:t>
+      </w:r>
+      <w:r>
+        <w:t>C2</w:t>
+      </w:r>
+    </w:p>
+    <w:p>
+      <w:pPr>
+        <w:pStyle w:val="Sansinterligne"/>
+        <w:numPr>
+          <w:ilvl w:val="0"/>
+          <w:numId w:val="2"/>
+        </w:numPr>
+      </w:pPr>
+      <w:r>
+        <w:t xml:space="preserve">Expéditeur : </w:t>
+      </w:r>
+      <w:r>
+        <w:t>C1</w:t>
+      </w:r>
+    </w:p>
+    <w:p>
+      <w:pPr>
+        <w:pStyle w:val="Sansinterligne"/>
+        <w:numPr>
+          <w:ilvl w:val="0"/>
+          <w:numId w:val="2"/>
+        </w:numPr>
+      </w:pPr>
+      <w:r>
+        <w:t xml:space="preserve">Contenu : </w:t>
+      </w:r>
+      <w:r>
+        <w:t>msg</w:t>
+      </w:r>
+    </w:p>
+    <w:p>
+      <w:pPr>
+        <w:pStyle w:val="Sansinterligne"/>
+        <w:numPr>
+          <w:ilvl w:val="0"/>
+          <w:numId w:val="2"/>
+        </w:numPr>
+      </w:pPr>
+      <w:r>
+        <w:t xml:space="preserve">Objet : </w:t>
+      </w:r>
+    </w:p>
+    <w:p>
+      <w:pPr>
+        <w:pStyle w:val="Sansinterligne"/>
+        <w:numPr>
+          <w:ilvl w:val="0"/>
+          <w:numId w:val="2"/>
+        </w:numPr>
+      </w:pPr>
+      <w:r>
+        <w:t>Timestamp : getTimeStamp()</w:t>
+      </w:r>
+    </w:p>
+    <w:p>
+      <w:pPr>
+        <w:pStyle w:val="Sansinterligne"/>
+        <w:numPr>
+          <w:ilvl w:val="0"/>
+          <w:numId w:val="2"/>
+        </w:numPr>
+      </w:pPr>
+      <w:r>
+        <w:t xml:space="preserve">PJ : </w:t>
+      </w:r>
+    </w:p>
+    <w:p>
+      <w:pPr>
+        <w:pStyle w:val="Sansinterligne"/>
+        <w:numPr>
+          <w:ilvl w:val="0"/>
+          <w:numId w:val="2"/>
+        </w:numPr>
+      </w:pPr>
+      <w:r>
+        <w:t xml:space="preserve">Identifiant : </w:t>
+      </w:r>
+      <w:r>
+        <w:t>1</w:t>
+      </w:r>
+    </w:p>
+    <w:p>
+      <w:pPr>
+        <w:pStyle w:val="Sansinterligne"/>
+        <w:numPr>
+          <w:ilvl w:val="0"/>
+          <w:numId w:val="2"/>
+        </w:numPr>
+      </w:pPr>
+      <w:r>
+        <w:t xml:space="preserve">Code : </w:t>
+      </w:r>
+    </w:p>
+    <w:p>
+      <w:pPr>
+        <w:pStyle w:val="Sansinterligne"/>
+        <w:numPr>
+          <w:ilvl w:val="0"/>
+          <w:numId w:val="2"/>
+        </w:numPr>
+      </w:pPr>
+      <w:r>
+        <w:t xml:space="preserve">Adresse </w:t>
+      </w:r>
+    </w:p>
+    <w:p>
+      <w:pPr>
+        <w:pStyle w:val="Sansinterligne"/>
+        <w:numPr>
+          <w:ilvl w:val="0"/>
+          <w:numId w:val="2"/>
+        </w:numPr>
+      </w:pPr>
+      <w:r>
+        <w:t xml:space="preserve">Port </w:t>
+      </w:r>
+    </w:p>
+    <w:p>
+      <w:pPr>
+        <w:pStyle w:val="Sansinterligne"/>
+        <w:ind w:left="360"/>
+      </w:pPr>
+      <w:r>
+        <w:t>2 :</w:t>
+      </w:r>
+    </w:p>
+    <w:p>
+      <w:pPr>
+        <w:pStyle w:val="Sansinterligne"/>
+        <w:numPr>
+          <w:ilvl w:val="0"/>
+          <w:numId w:val="2"/>
+        </w:numPr>
+      </w:pPr>
+      <w:r>
+        <w:t xml:space="preserve">Destinataire : </w:t>
+      </w:r>
+      <w:r>
+        <w:t>C2</w:t>
+      </w:r>
+    </w:p>
+    <w:p>
+      <w:pPr>
+        <w:pStyle w:val="Sansinterligne"/>
+        <w:numPr>
+          <w:ilvl w:val="0"/>
+          <w:numId w:val="2"/>
+        </w:numPr>
+      </w:pPr>
+      <w:r>
+        <w:t xml:space="preserve">Expéditeur : </w:t>
+      </w:r>
+      <w:r>
+        <w:t>C1</w:t>
+      </w:r>
+    </w:p>
+    <w:p>
+      <w:pPr>
+        <w:pStyle w:val="Sansinterligne"/>
+        <w:numPr>
+          <w:ilvl w:val="0"/>
+          <w:numId w:val="2"/>
+        </w:numPr>
+      </w:pPr>
+      <w:r>
+        <w:t xml:space="preserve">Contenu : </w:t>
+      </w:r>
+      <w:r>
+        <w:t>msg</w:t>
+      </w:r>
+    </w:p>
+    <w:p>
+      <w:pPr>
+        <w:pStyle w:val="Sansinterligne"/>
+        <w:numPr>
+          <w:ilvl w:val="0"/>
+          <w:numId w:val="2"/>
+        </w:numPr>
+      </w:pPr>
+      <w:r>
+        <w:t xml:space="preserve">Objet : </w:t>
+      </w:r>
+    </w:p>
+    <w:p>
+      <w:pPr>
+        <w:pStyle w:val="Sansinterligne"/>
+        <w:numPr>
+          <w:ilvl w:val="0"/>
+          <w:numId w:val="2"/>
+        </w:numPr>
+      </w:pPr>
+      <w:r>
+        <w:t>Timestamp : getTimeStamp()</w:t>
+      </w:r>
+    </w:p>
+    <w:p>
+      <w:pPr>
+        <w:pStyle w:val="Sansinterligne"/>
+        <w:numPr>
+          <w:ilvl w:val="0"/>
+          <w:numId w:val="2"/>
+        </w:numPr>
+      </w:pPr>
+      <w:r>
+        <w:t xml:space="preserve">PJ : </w:t>
+      </w:r>
+    </w:p>
+    <w:p>
+      <w:pPr>
+        <w:pStyle w:val="Sansinterligne"/>
+        <w:numPr>
+          <w:ilvl w:val="0"/>
+          <w:numId w:val="2"/>
+        </w:numPr>
+      </w:pPr>
+      <w:r>
+        <w:t xml:space="preserve">Identifiant : </w:t>
+      </w:r>
+      <w:r>
+        <w:t>2</w:t>
+      </w:r>
+    </w:p>
+    <w:p>
+      <w:pPr>
+        <w:pStyle w:val="Sansinterligne"/>
+        <w:numPr>
+          <w:ilvl w:val="0"/>
+          <w:numId w:val="2"/>
+        </w:numPr>
+      </w:pPr>
+      <w:r>
+        <w:t xml:space="preserve">Code : </w:t>
+      </w:r>
+    </w:p>
+    <w:p>
+      <w:pPr>
+        <w:pStyle w:val="Sansinterligne"/>
+        <w:ind w:left="360"/>
+      </w:pPr>
+      <w:r>
+        <w:t>3 : (même cas que précédent)</w:t>
+      </w:r>
+    </w:p>
+    <w:p>
+      <w:pPr>
+        <w:pStyle w:val="Sansinterligne"/>
+        <w:numPr>
+          <w:ilvl w:val="0"/>
+          <w:numId w:val="2"/>
+        </w:numPr>
+      </w:pPr>
+      <w:r>
+        <w:t xml:space="preserve">Destinataire : </w:t>
+      </w:r>
+    </w:p>
+    <w:p>
+      <w:pPr>
+        <w:pStyle w:val="Sansinterligne"/>
+        <w:numPr>
+          <w:ilvl w:val="0"/>
+          <w:numId w:val="2"/>
+        </w:numPr>
+      </w:pPr>
+      <w:r>
+        <w:t xml:space="preserve">Expéditeur : </w:t>
+      </w:r>
+    </w:p>
+    <w:p>
+      <w:pPr>
+        <w:pStyle w:val="Sansinterligne"/>
+        <w:numPr>
+          <w:ilvl w:val="0"/>
+          <w:numId w:val="2"/>
+        </w:numPr>
+      </w:pPr>
+      <w:r>
+        <w:t xml:space="preserve">Contenu : </w:t>
+      </w:r>
+    </w:p>
+    <w:p>
+      <w:pPr>
+        <w:pStyle w:val="Sansinterligne"/>
+        <w:numPr>
+          <w:ilvl w:val="0"/>
+          <w:numId w:val="2"/>
+        </w:numPr>
+      </w:pPr>
+      <w:r>
+        <w:t xml:space="preserve">Objet : </w:t>
+      </w:r>
+    </w:p>
+    <w:p>
+      <w:pPr>
+        <w:pStyle w:val="Sansinterligne"/>
+        <w:numPr>
+          <w:ilvl w:val="0"/>
+          <w:numId w:val="2"/>
+        </w:numPr>
+      </w:pPr>
+      <w:r>
+        <w:t>Timestamp : getTimeStamp()</w:t>
+      </w:r>
+    </w:p>
+    <w:p>
+      <w:pPr>
+        <w:pStyle w:val="Sansinterligne"/>
+        <w:numPr>
+          <w:ilvl w:val="0"/>
+          <w:numId w:val="2"/>
+        </w:numPr>
+      </w:pPr>
+      <w:r>
+        <w:t xml:space="preserve">PJ : </w:t>
+      </w:r>
+    </w:p>
+    <w:p>
+      <w:pPr>
+        <w:pStyle w:val="Sansinterligne"/>
+        <w:numPr>
+          <w:ilvl w:val="0"/>
+          <w:numId w:val="2"/>
+        </w:numPr>
+      </w:pPr>
+      <w:r>
+        <w:t xml:space="preserve">Identifiant : </w:t>
+      </w:r>
+      <w:r>
+        <w:t>3</w:t>
+      </w:r>
+    </w:p>
+    <w:p>
+      <w:pPr>
+        <w:pStyle w:val="Sansinterligne"/>
+        <w:numPr>
+          <w:ilvl w:val="0"/>
+          <w:numId w:val="2"/>
+        </w:numPr>
+      </w:pPr>
+      <w:r>
+        <w:t xml:space="preserve">Code : </w:t>
+      </w:r>
+    </w:p>
+    <w:p>
+      <w:pPr>
+        <w:pStyle w:val="Sansinterligne"/>
+        <w:ind w:left="360"/>
+      </w:pPr>
+      <w:r>
+        <w:t>4 :</w:t>
+      </w:r>
+    </w:p>
+    <w:p>
+      <w:pPr>
+        <w:pStyle w:val="Sansinterligne"/>
+        <w:numPr>
+          <w:ilvl w:val="0"/>
+          <w:numId w:val="2"/>
+        </w:numPr>
+      </w:pPr>
+      <w:r>
+        <w:t>Adresse</w:t>
+      </w:r>
+    </w:p>
+    <w:p>
+      <w:pPr>
+        <w:pStyle w:val="Sansinterligne"/>
+        <w:numPr>
+          <w:ilvl w:val="0"/>
+          <w:numId w:val="2"/>
+        </w:numPr>
+      </w:pPr>
+      <w:r>
+        <w:t xml:space="preserve">Port </w:t>
+      </w:r>
+    </w:p>
+    <w:p>
+      <w:pPr>
+        <w:pStyle w:val="Sansinterligne"/>
+        <w:numPr>
+          <w:ilvl w:val="0"/>
+          <w:numId w:val="2"/>
+        </w:numPr>
+      </w:pPr>
+      <w:r>
+        <w:t xml:space="preserve">Destinataire : </w:t>
+      </w:r>
+      <w:r>
+        <w:t>serveur</w:t>
+      </w:r>
+    </w:p>
+    <w:p>
+      <w:pPr>
+        <w:pStyle w:val="Sansinterligne"/>
+        <w:numPr>
+          <w:ilvl w:val="0"/>
+          <w:numId w:val="2"/>
+        </w:numPr>
+      </w:pPr>
+      <w:r>
+        <w:t xml:space="preserve">Expéditeur : </w:t>
+      </w:r>
+      <w:r>
+        <w:t>C2</w:t>
+      </w:r>
+    </w:p>
+    <w:p>
+      <w:pPr>
+        <w:pStyle w:val="Sansinterligne"/>
+        <w:numPr>
+          <w:ilvl w:val="0"/>
+          <w:numId w:val="2"/>
+        </w:numPr>
+      </w:pPr>
+      <w:r>
+        <w:t xml:space="preserve">Contenu : </w:t>
+      </w:r>
+    </w:p>
+    <w:p>
+      <w:pPr>
+        <w:pStyle w:val="Sansinterligne"/>
+        <w:numPr>
+          <w:ilvl w:val="0"/>
+          <w:numId w:val="2"/>
+        </w:numPr>
+      </w:pPr>
+      <w:r>
+        <w:t xml:space="preserve">Objet : </w:t>
+      </w:r>
+    </w:p>
+    <w:p>
+      <w:pPr>
+        <w:pStyle w:val="Sansinterligne"/>
+        <w:numPr>
+          <w:ilvl w:val="0"/>
+          <w:numId w:val="2"/>
+        </w:numPr>
+      </w:pPr>
+      <w:r>
+        <w:t>Timestamp : getTimeStamp()</w:t>
+      </w:r>
+    </w:p>
+    <w:p>
+      <w:pPr>
+        <w:pStyle w:val="Sansinterligne"/>
+        <w:numPr>
+          <w:ilvl w:val="0"/>
+          <w:numId w:val="2"/>
+        </w:numPr>
+      </w:pPr>
+      <w:r>
+        <w:t xml:space="preserve">PJ : </w:t>
+      </w:r>
+    </w:p>
+    <w:p>
+      <w:pPr>
+        <w:pStyle w:val="Sansinterligne"/>
+        <w:numPr>
+          <w:ilvl w:val="0"/>
+          <w:numId w:val="2"/>
+        </w:numPr>
+      </w:pPr>
+      <w:r>
+        <w:t xml:space="preserve">Identifiant : </w:t>
+      </w:r>
+      <w:r>
+        <w:t>4</w:t>
+      </w:r>
+    </w:p>
+    <w:p>
+      <w:pPr>
+        <w:pStyle w:val="Sansinterligne"/>
+        <w:numPr>
+          <w:ilvl w:val="0"/>
+          <w:numId w:val="2"/>
+        </w:numPr>
+      </w:pPr>
+      <w:r>
+        <w:t xml:space="preserve">Code : </w:t>
+      </w:r>
+    </w:p>
+    <w:p>
+      <w:pPr>
+        <w:pStyle w:val="Sansinterligne"/>
+        <w:ind w:left="360"/>
+      </w:pPr>
+    </w:p>
+    <w:p>
+      <w:r>
+        <w:br w:type="page"/>
+      </w:r>
+    </w:p>
+    <w:p>
+      <w:pPr>
+        <w:pStyle w:val="Sansinterligne"/>
+      </w:pPr>
+      <w:r>
+        <w:lastRenderedPageBreak/>
+        <w:t>Q4 :</w:t>
+      </w:r>
     </w:p>
     <w:p>
       <w:pPr>
@@ -1999,11 +2653,9 @@
       <w:r>
         <w:t>Q5 :</w:t>
       </w:r>
-    </w:p>
-    <w:p>
-      <w:pPr>
-        <w:pStyle w:val="Sansinterligne"/>
-      </w:pPr>
+      <w:r>
+        <w:t xml:space="preserve"> (voir code)</w:t>
+      </w:r>
     </w:p>
     <w:sectPr>
       <w:headerReference w:type="default" r:id="rId7"/>

</xml_diff>